<commit_message>
[ARQ] Atualizando o Documento de Aprovação de Arquitetura
</commit_message>
<xml_diff>
--- a/Artefatos de Documentação/Processo Aplicado/EveRemind/3-Arquitetura de Software/[Parcial] Documento de Aprovação da Arquitetura.docx
+++ b/Artefatos de Documentação/Processo Aplicado/EveRemind/3-Arquitetura de Software/[Parcial] Documento de Aprovação da Arquitetura.docx
@@ -92,7 +92,7 @@
     </w:p>
     <w:tbl>
       <w:tblPr>
-        <w:tblStyle w:val="Tabelacomgrade"/>
+        <w:tblStyle w:val="TableGrid"/>
         <w:tblW w:w="0" w:type="auto"/>
         <w:jc w:val="center"/>
         <w:tblLook w:val="04A0" w:firstRow="1" w:lastRow="0" w:firstColumn="1" w:lastColumn="0" w:noHBand="0" w:noVBand="1"/>
@@ -725,47 +725,7 @@
           <w:sz w:val="24"/>
           <w:szCs w:val="24"/>
         </w:rPr>
-        <w:t>08</w:t>
-      </w:r>
-      <w:r>
-        <w:rPr>
-          <w:rFonts w:ascii="Arial" w:hAnsi="Arial" w:cs="Arial"/>
-          <w:sz w:val="24"/>
-          <w:szCs w:val="24"/>
-        </w:rPr>
-        <w:t>/</w:t>
-      </w:r>
-      <w:r>
-        <w:rPr>
-          <w:rFonts w:ascii="Arial" w:hAnsi="Arial" w:cs="Arial"/>
-          <w:sz w:val="24"/>
-          <w:szCs w:val="24"/>
-        </w:rPr>
-        <w:t>06</w:t>
-      </w:r>
-      <w:r>
-        <w:rPr>
-          <w:rFonts w:ascii="Arial" w:hAnsi="Arial" w:cs="Arial"/>
-          <w:sz w:val="24"/>
-          <w:szCs w:val="24"/>
-        </w:rPr>
-        <w:t>/</w:t>
-      </w:r>
-      <w:r>
-        <w:rPr>
-          <w:rFonts w:ascii="Arial" w:hAnsi="Arial" w:cs="Arial"/>
-          <w:sz w:val="24"/>
-          <w:szCs w:val="24"/>
-        </w:rPr>
-        <w:t>2015</w:t>
-      </w:r>
-      <w:r>
-        <w:rPr>
-          <w:rFonts w:ascii="Arial" w:hAnsi="Arial" w:cs="Arial"/>
-          <w:sz w:val="24"/>
-          <w:szCs w:val="24"/>
-        </w:rPr>
-        <w:t xml:space="preserve"> para o Sprint 2 </w:t>
+        <w:t>15</w:t>
       </w:r>
       <w:bookmarkStart w:id="0" w:name="_GoBack"/>
       <w:bookmarkEnd w:id="0"/>
@@ -775,7 +735,55 @@
           <w:sz w:val="24"/>
           <w:szCs w:val="24"/>
         </w:rPr>
-        <w:t xml:space="preserve">do projeto </w:t>
+        <w:t>/</w:t>
+      </w:r>
+      <w:r>
+        <w:rPr>
+          <w:rFonts w:ascii="Arial" w:hAnsi="Arial" w:cs="Arial"/>
+          <w:sz w:val="24"/>
+          <w:szCs w:val="24"/>
+        </w:rPr>
+        <w:t>06</w:t>
+      </w:r>
+      <w:r>
+        <w:rPr>
+          <w:rFonts w:ascii="Arial" w:hAnsi="Arial" w:cs="Arial"/>
+          <w:sz w:val="24"/>
+          <w:szCs w:val="24"/>
+        </w:rPr>
+        <w:t>/</w:t>
+      </w:r>
+      <w:r>
+        <w:rPr>
+          <w:rFonts w:ascii="Arial" w:hAnsi="Arial" w:cs="Arial"/>
+          <w:sz w:val="24"/>
+          <w:szCs w:val="24"/>
+        </w:rPr>
+        <w:t>2015</w:t>
+      </w:r>
+      <w:r>
+        <w:rPr>
+          <w:rFonts w:ascii="Arial" w:hAnsi="Arial" w:cs="Arial"/>
+          <w:sz w:val="24"/>
+          <w:szCs w:val="24"/>
+        </w:rPr>
+        <w:t xml:space="preserve"> para o Sprint </w:t>
+      </w:r>
+      <w:r>
+        <w:rPr>
+          <w:rFonts w:ascii="Arial" w:hAnsi="Arial" w:cs="Arial"/>
+          <w:sz w:val="24"/>
+          <w:szCs w:val="24"/>
+        </w:rPr>
+        <w:t>3</w:t>
+      </w:r>
+      <w:r>
+        <w:rPr>
+          <w:rFonts w:ascii="Arial" w:hAnsi="Arial" w:cs="Arial"/>
+          <w:sz w:val="24"/>
+          <w:szCs w:val="24"/>
+        </w:rPr>
+        <w:t xml:space="preserve"> do projeto </w:t>
       </w:r>
       <w:proofErr w:type="spellStart"/>
       <w:r>
@@ -1607,13 +1615,13 @@
     <w:qFormat/>
     <w:rsid w:val="00A8598E"/>
   </w:style>
-  <w:style w:type="character" w:default="1" w:styleId="Fontepargpadro">
+  <w:style w:type="character" w:default="1" w:styleId="DefaultParagraphFont">
     <w:name w:val="Default Paragraph Font"/>
     <w:uiPriority w:val="1"/>
     <w:semiHidden/>
     <w:unhideWhenUsed/>
   </w:style>
-  <w:style w:type="table" w:default="1" w:styleId="Tabelanormal">
+  <w:style w:type="table" w:default="1" w:styleId="TableNormal">
     <w:name w:val="Normal Table"/>
     <w:uiPriority w:val="99"/>
     <w:semiHidden/>
@@ -1628,15 +1636,15 @@
       </w:tblCellMar>
     </w:tblPr>
   </w:style>
-  <w:style w:type="numbering" w:default="1" w:styleId="Semlista">
+  <w:style w:type="numbering" w:default="1" w:styleId="NoList">
     <w:name w:val="No List"/>
     <w:uiPriority w:val="99"/>
     <w:semiHidden/>
     <w:unhideWhenUsed/>
   </w:style>
-  <w:style w:type="table" w:styleId="Tabelacomgrade">
+  <w:style w:type="table" w:styleId="TableGrid">
     <w:name w:val="Table Grid"/>
-    <w:basedOn w:val="Tabelanormal"/>
+    <w:basedOn w:val="TableNormal"/>
     <w:uiPriority w:val="59"/>
     <w:rsid w:val="003E0311"/>
     <w:pPr>

</xml_diff>